<commit_message>
Solution upto Level 7 --> Level 8
</commit_message>
<xml_diff>
--- a/CTF.docx
+++ b/CTF.docx
@@ -1,19 +1,17 @@
 
 <file path=word/document.xml><?xml version="1.0" encoding="utf-8"?>
-<w:document xmlns:o="urn:schemas-microsoft-com:office:office" xmlns:r="http://schemas.openxmlformats.org/officeDocument/2006/relationships" xmlns:v="urn:schemas-microsoft-com:vml" xmlns:w="http://schemas.openxmlformats.org/wordprocessingml/2006/main" xmlns:w10="urn:schemas-microsoft-com:office:word" xmlns:wp="http://schemas.openxmlformats.org/drawingml/2006/wordprocessingDrawing" xmlns:wps="http://schemas.microsoft.com/office/word/2010/wordprocessingShape" xmlns:wpg="http://schemas.microsoft.com/office/word/2010/wordprocessingGroup" xmlns:mc="http://schemas.openxmlformats.org/markup-compatibility/2006" xmlns:wp14="http://schemas.microsoft.com/office/word/2010/wordprocessingDrawing" xmlns:w14="http://schemas.microsoft.com/office/word/2010/wordml" mc:Ignorable="w14 wp14">
+<w:document xmlns:wpc="http://schemas.microsoft.com/office/word/2010/wordprocessingCanvas" xmlns:cx="http://schemas.microsoft.com/office/drawing/2014/chartex" xmlns:cx1="http://schemas.microsoft.com/office/drawing/2015/9/8/chartex" xmlns:cx2="http://schemas.microsoft.com/office/drawing/2015/10/21/chartex" xmlns:cx3="http://schemas.microsoft.com/office/drawing/2016/5/9/chartex" xmlns:cx4="http://schemas.microsoft.com/office/drawing/2016/5/10/chartex" xmlns:cx5="http://schemas.microsoft.com/office/drawing/2016/5/11/chartex" xmlns:cx6="http://schemas.microsoft.com/office/drawing/2016/5/12/chartex" xmlns:cx7="http://schemas.microsoft.com/office/drawing/2016/5/13/chartex" xmlns:cx8="http://schemas.microsoft.com/office/drawing/2016/5/14/chartex" xmlns:mc="http://schemas.openxmlformats.org/markup-compatibility/2006" xmlns:aink="http://schemas.microsoft.com/office/drawing/2016/ink" xmlns:am3d="http://schemas.microsoft.com/office/drawing/2017/model3d" xmlns:o="urn:schemas-microsoft-com:office:office" xmlns:r="http://schemas.openxmlformats.org/officeDocument/2006/relationships" xmlns:m="http://schemas.openxmlformats.org/officeDocument/2006/math" xmlns:v="urn:schemas-microsoft-com:vml" xmlns:wp14="http://schemas.microsoft.com/office/word/2010/wordprocessingDrawing" xmlns:wp="http://schemas.openxmlformats.org/drawingml/2006/wordprocessingDrawing" xmlns:w10="urn:schemas-microsoft-com:office:word" xmlns:w="http://schemas.openxmlformats.org/wordprocessingml/2006/main" xmlns:w14="http://schemas.microsoft.com/office/word/2010/wordml" xmlns:w15="http://schemas.microsoft.com/office/word/2012/wordml" xmlns:w16cid="http://schemas.microsoft.com/office/word/2016/wordml/cid" xmlns:w16se="http://schemas.microsoft.com/office/word/2015/wordml/symex" xmlns:wpg="http://schemas.microsoft.com/office/word/2010/wordprocessingGroup" xmlns:wpi="http://schemas.microsoft.com/office/word/2010/wordprocessingInk" xmlns:wne="http://schemas.microsoft.com/office/word/2006/wordml" xmlns:wps="http://schemas.microsoft.com/office/word/2010/wordprocessingShape" mc:Ignorable="w14 w15 w16se w16cid wp14">
   <w:body>
     <w:p>
-      <w:pPr>
-        <w:pStyle w:val="Normal"/>
-        <w:rPr/>
-      </w:pPr>
-      <w:r>
-        <w:rPr/>
+      <w:r>
+        <w:rPr>
+          <w:noProof/>
+        </w:rPr>
         <w:drawing>
           <wp:inline distT="0" distB="0" distL="0" distR="0">
             <wp:extent cx="5731510" cy="3223895"/>
             <wp:effectExtent l="0" t="0" r="0" b="0"/>
-            <wp:docPr id="1" name="Picture 1" descr=""/>
+            <wp:docPr id="1" name="Picture 1"/>
             <wp:cNvGraphicFramePr>
               <a:graphicFrameLocks xmlns:a="http://schemas.openxmlformats.org/drawingml/2006/main" noChangeAspect="1"/>
             </wp:cNvGraphicFramePr>
@@ -21,13 +19,13 @@
               <a:graphicData uri="http://schemas.openxmlformats.org/drawingml/2006/picture">
                 <pic:pic xmlns:pic="http://schemas.openxmlformats.org/drawingml/2006/picture">
                   <pic:nvPicPr>
-                    <pic:cNvPr id="1" name="Picture 1" descr=""/>
+                    <pic:cNvPr id="1" name="Picture 1"/>
                     <pic:cNvPicPr>
                       <a:picLocks noChangeAspect="1" noChangeArrowheads="1"/>
                     </pic:cNvPicPr>
                   </pic:nvPicPr>
                   <pic:blipFill>
-                    <a:blip r:embed="rId2"/>
+                    <a:blip r:embed="rId7"/>
                     <a:stretch>
                       <a:fillRect/>
                     </a:stretch>
@@ -49,17 +47,15 @@
       </w:r>
     </w:p>
     <w:p>
-      <w:pPr>
-        <w:pStyle w:val="Normal"/>
-        <w:rPr/>
-      </w:pPr>
-      <w:r>
-        <w:rPr/>
+      <w:r>
+        <w:rPr>
+          <w:noProof/>
+        </w:rPr>
         <w:drawing>
           <wp:inline distT="0" distB="0" distL="0" distR="0">
             <wp:extent cx="5731510" cy="3223895"/>
             <wp:effectExtent l="0" t="0" r="0" b="0"/>
-            <wp:docPr id="2" name="Picture 2" descr=""/>
+            <wp:docPr id="2" name="Picture 2"/>
             <wp:cNvGraphicFramePr>
               <a:graphicFrameLocks xmlns:a="http://schemas.openxmlformats.org/drawingml/2006/main" noChangeAspect="1"/>
             </wp:cNvGraphicFramePr>
@@ -67,13 +63,13 @@
               <a:graphicData uri="http://schemas.openxmlformats.org/drawingml/2006/picture">
                 <pic:pic xmlns:pic="http://schemas.openxmlformats.org/drawingml/2006/picture">
                   <pic:nvPicPr>
-                    <pic:cNvPr id="2" name="Picture 2" descr=""/>
+                    <pic:cNvPr id="2" name="Picture 2"/>
                     <pic:cNvPicPr>
                       <a:picLocks noChangeAspect="1" noChangeArrowheads="1"/>
                     </pic:cNvPicPr>
                   </pic:nvPicPr>
                   <pic:blipFill>
-                    <a:blip r:embed="rId3"/>
+                    <a:blip r:embed="rId8"/>
                     <a:stretch>
                       <a:fillRect/>
                     </a:stretch>
@@ -95,17 +91,16 @@
       </w:r>
     </w:p>
     <w:p>
-      <w:pPr>
-        <w:pStyle w:val="Normal"/>
-        <w:rPr/>
-      </w:pPr>
-      <w:r>
-        <w:rPr/>
+      <w:r>
+        <w:rPr>
+          <w:noProof/>
+        </w:rPr>
+        <w:lastRenderedPageBreak/>
         <w:drawing>
           <wp:inline distT="0" distB="0" distL="0" distR="0">
             <wp:extent cx="5731510" cy="3223895"/>
             <wp:effectExtent l="0" t="0" r="0" b="0"/>
-            <wp:docPr id="3" name="Picture 3" descr=""/>
+            <wp:docPr id="3" name="Picture 3"/>
             <wp:cNvGraphicFramePr>
               <a:graphicFrameLocks xmlns:a="http://schemas.openxmlformats.org/drawingml/2006/main" noChangeAspect="1"/>
             </wp:cNvGraphicFramePr>
@@ -113,13 +108,13 @@
               <a:graphicData uri="http://schemas.openxmlformats.org/drawingml/2006/picture">
                 <pic:pic xmlns:pic="http://schemas.openxmlformats.org/drawingml/2006/picture">
                   <pic:nvPicPr>
-                    <pic:cNvPr id="3" name="Picture 3" descr=""/>
+                    <pic:cNvPr id="3" name="Picture 3"/>
                     <pic:cNvPicPr>
                       <a:picLocks noChangeAspect="1" noChangeArrowheads="1"/>
                     </pic:cNvPicPr>
                   </pic:nvPicPr>
                   <pic:blipFill>
-                    <a:blip r:embed="rId4"/>
+                    <a:blip r:embed="rId9"/>
                     <a:stretch>
                       <a:fillRect/>
                     </a:stretch>
@@ -141,17 +136,15 @@
       </w:r>
     </w:p>
     <w:p>
-      <w:pPr>
-        <w:pStyle w:val="Normal"/>
-        <w:rPr/>
-      </w:pPr>
-      <w:r>
-        <w:rPr/>
+      <w:r>
+        <w:rPr>
+          <w:noProof/>
+        </w:rPr>
         <w:drawing>
           <wp:inline distT="0" distB="0" distL="0" distR="0">
             <wp:extent cx="5731510" cy="3223895"/>
             <wp:effectExtent l="0" t="0" r="0" b="0"/>
-            <wp:docPr id="4" name="Picture 4" descr=""/>
+            <wp:docPr id="4" name="Picture 4"/>
             <wp:cNvGraphicFramePr>
               <a:graphicFrameLocks xmlns:a="http://schemas.openxmlformats.org/drawingml/2006/main" noChangeAspect="1"/>
             </wp:cNvGraphicFramePr>
@@ -159,13 +152,13 @@
               <a:graphicData uri="http://schemas.openxmlformats.org/drawingml/2006/picture">
                 <pic:pic xmlns:pic="http://schemas.openxmlformats.org/drawingml/2006/picture">
                   <pic:nvPicPr>
-                    <pic:cNvPr id="4" name="Picture 4" descr=""/>
+                    <pic:cNvPr id="4" name="Picture 4"/>
                     <pic:cNvPicPr>
                       <a:picLocks noChangeAspect="1" noChangeArrowheads="1"/>
                     </pic:cNvPicPr>
                   </pic:nvPicPr>
                   <pic:blipFill>
-                    <a:blip r:embed="rId5"/>
+                    <a:blip r:embed="rId10"/>
                     <a:stretch>
                       <a:fillRect/>
                     </a:stretch>
@@ -187,17 +180,16 @@
       </w:r>
     </w:p>
     <w:p>
-      <w:pPr>
-        <w:pStyle w:val="Normal"/>
-        <w:rPr/>
-      </w:pPr>
-      <w:r>
-        <w:rPr/>
+      <w:r>
+        <w:rPr>
+          <w:noProof/>
+        </w:rPr>
+        <w:lastRenderedPageBreak/>
         <w:drawing>
           <wp:inline distT="0" distB="0" distL="0" distR="0">
             <wp:extent cx="5731510" cy="3223895"/>
             <wp:effectExtent l="0" t="0" r="0" b="0"/>
-            <wp:docPr id="5" name="Picture 5" descr=""/>
+            <wp:docPr id="5" name="Picture 5"/>
             <wp:cNvGraphicFramePr>
               <a:graphicFrameLocks xmlns:a="http://schemas.openxmlformats.org/drawingml/2006/main" noChangeAspect="1"/>
             </wp:cNvGraphicFramePr>
@@ -205,13 +197,13 @@
               <a:graphicData uri="http://schemas.openxmlformats.org/drawingml/2006/picture">
                 <pic:pic xmlns:pic="http://schemas.openxmlformats.org/drawingml/2006/picture">
                   <pic:nvPicPr>
-                    <pic:cNvPr id="5" name="Picture 5" descr=""/>
+                    <pic:cNvPr id="5" name="Picture 5"/>
                     <pic:cNvPicPr>
                       <a:picLocks noChangeAspect="1" noChangeArrowheads="1"/>
                     </pic:cNvPicPr>
                   </pic:nvPicPr>
                   <pic:blipFill>
-                    <a:blip r:embed="rId6"/>
+                    <a:blip r:embed="rId11"/>
                     <a:stretch>
                       <a:fillRect/>
                     </a:stretch>
@@ -230,8 +222,13 @@
             </a:graphic>
           </wp:inline>
         </w:drawing>
+      </w:r>
+      <w:r>
+        <w:rPr>
+          <w:noProof/>
+        </w:rPr>
         <w:drawing>
-          <wp:anchor behindDoc="0" distT="0" distB="0" distL="0" distR="0" simplePos="0" locked="0" layoutInCell="1" allowOverlap="1" relativeHeight="3">
+          <wp:anchor distT="0" distB="0" distL="0" distR="0" simplePos="0" relativeHeight="3" behindDoc="0" locked="0" layoutInCell="1" allowOverlap="1">
             <wp:simplePos x="0" y="0"/>
             <wp:positionH relativeFrom="column">
               <wp:posOffset>74295</wp:posOffset>
@@ -242,7 +239,7 @@
             <wp:extent cx="3486785" cy="403225"/>
             <wp:effectExtent l="0" t="0" r="0" b="0"/>
             <wp:wrapSquare wrapText="largest"/>
-            <wp:docPr id="6" name="Image1" descr=""/>
+            <wp:docPr id="6" name="Image1"/>
             <wp:cNvGraphicFramePr>
               <a:graphicFrameLocks xmlns:a="http://schemas.openxmlformats.org/drawingml/2006/main" noChangeAspect="1"/>
             </wp:cNvGraphicFramePr>
@@ -250,13 +247,13 @@
               <a:graphicData uri="http://schemas.openxmlformats.org/drawingml/2006/picture">
                 <pic:pic xmlns:pic="http://schemas.openxmlformats.org/drawingml/2006/picture">
                   <pic:nvPicPr>
-                    <pic:cNvPr id="6" name="Image1" descr=""/>
+                    <pic:cNvPr id="6" name="Image1"/>
                     <pic:cNvPicPr>
                       <a:picLocks noChangeAspect="1" noChangeArrowheads="1"/>
                     </pic:cNvPicPr>
                   </pic:nvPicPr>
                   <pic:blipFill>
-                    <a:blip r:embed="rId7"/>
+                    <a:blip r:embed="rId12"/>
                     <a:stretch>
                       <a:fillRect/>
                     </a:stretch>
@@ -277,34 +274,18 @@
         </w:drawing>
       </w:r>
     </w:p>
-    <w:p>
-      <w:pPr>
-        <w:pStyle w:val="Normal"/>
-        <w:rPr/>
-      </w:pPr>
-      <w:r>
-        <w:rPr/>
-      </w:r>
-    </w:p>
-    <w:p>
-      <w:pPr>
-        <w:pStyle w:val="Normal"/>
-        <w:rPr/>
-      </w:pPr>
-      <w:r>
-        <w:rPr/>
-      </w:r>
-    </w:p>
-    <w:p>
-      <w:pPr>
-        <w:pStyle w:val="Normal"/>
-        <w:spacing w:before="6056" w:after="160"/>
-        <w:rPr/>
-      </w:pPr>
-      <w:r>
-        <w:rPr/>
+    <w:p/>
+    <w:p/>
+    <w:p>
+      <w:pPr>
+        <w:spacing w:before="6056"/>
+      </w:pPr>
+      <w:r>
+        <w:rPr>
+          <w:noProof/>
+        </w:rPr>
         <w:drawing>
-          <wp:anchor behindDoc="0" distT="0" distB="0" distL="0" distR="0" simplePos="0" locked="0" layoutInCell="1" allowOverlap="1" relativeHeight="4">
+          <wp:anchor distT="0" distB="0" distL="0" distR="0" simplePos="0" relativeHeight="4" behindDoc="0" locked="0" layoutInCell="1" allowOverlap="1">
             <wp:simplePos x="0" y="0"/>
             <wp:positionH relativeFrom="column">
               <wp:posOffset>-24765</wp:posOffset>
@@ -315,7 +296,7 @@
             <wp:extent cx="4993005" cy="2429510"/>
             <wp:effectExtent l="0" t="0" r="0" b="0"/>
             <wp:wrapSquare wrapText="largest"/>
-            <wp:docPr id="7" name="Image2" descr=""/>
+            <wp:docPr id="7" name="Image2"/>
             <wp:cNvGraphicFramePr>
               <a:graphicFrameLocks xmlns:a="http://schemas.openxmlformats.org/drawingml/2006/main" noChangeAspect="1"/>
             </wp:cNvGraphicFramePr>
@@ -323,13 +304,13 @@
               <a:graphicData uri="http://schemas.openxmlformats.org/drawingml/2006/picture">
                 <pic:pic xmlns:pic="http://schemas.openxmlformats.org/drawingml/2006/picture">
                   <pic:nvPicPr>
-                    <pic:cNvPr id="7" name="Image2" descr=""/>
+                    <pic:cNvPr id="7" name="Image2"/>
                     <pic:cNvPicPr>
                       <a:picLocks noChangeAspect="1" noChangeArrowheads="1"/>
                     </pic:cNvPicPr>
                   </pic:nvPicPr>
                   <pic:blipFill>
-                    <a:blip r:embed="rId8"/>
+                    <a:blip r:embed="rId13"/>
                     <a:stretch>
                       <a:fillRect/>
                     </a:stretch>
@@ -348,8 +329,13 @@
             </a:graphic>
           </wp:anchor>
         </w:drawing>
+      </w:r>
+      <w:r>
+        <w:rPr>
+          <w:noProof/>
+        </w:rPr>
         <w:drawing>
-          <wp:anchor behindDoc="0" distT="0" distB="0" distL="0" distR="0" simplePos="0" locked="0" layoutInCell="1" allowOverlap="1" relativeHeight="5">
+          <wp:anchor distT="0" distB="0" distL="0" distR="0" simplePos="0" relativeHeight="5" behindDoc="0" locked="0" layoutInCell="1" allowOverlap="1">
             <wp:simplePos x="0" y="0"/>
             <wp:positionH relativeFrom="column">
               <wp:posOffset>114300</wp:posOffset>
@@ -360,7 +346,7 @@
             <wp:extent cx="2814320" cy="1416050"/>
             <wp:effectExtent l="0" t="0" r="0" b="0"/>
             <wp:wrapSquare wrapText="largest"/>
-            <wp:docPr id="8" name="Image3" descr=""/>
+            <wp:docPr id="8" name="Image3"/>
             <wp:cNvGraphicFramePr>
               <a:graphicFrameLocks xmlns:a="http://schemas.openxmlformats.org/drawingml/2006/main" noChangeAspect="1"/>
             </wp:cNvGraphicFramePr>
@@ -368,13 +354,13 @@
               <a:graphicData uri="http://schemas.openxmlformats.org/drawingml/2006/picture">
                 <pic:pic xmlns:pic="http://schemas.openxmlformats.org/drawingml/2006/picture">
                   <pic:nvPicPr>
-                    <pic:cNvPr id="8" name="Image3" descr=""/>
+                    <pic:cNvPr id="8" name="Image3"/>
                     <pic:cNvPicPr>
                       <a:picLocks noChangeAspect="1" noChangeArrowheads="1"/>
                     </pic:cNvPicPr>
                   </pic:nvPicPr>
                   <pic:blipFill>
-                    <a:blip r:embed="rId9"/>
+                    <a:blip r:embed="rId14"/>
                     <a:stretch>
                       <a:fillRect/>
                     </a:stretch>
@@ -395,44 +381,27 @@
         </w:drawing>
       </w:r>
     </w:p>
-    <w:p>
-      <w:pPr>
-        <w:pStyle w:val="Normal"/>
-        <w:rPr/>
-      </w:pPr>
-      <w:r>
-        <w:rPr/>
-      </w:r>
-    </w:p>
-    <w:p>
-      <w:pPr>
-        <w:pStyle w:val="Normal"/>
-        <w:rPr/>
-      </w:pPr>
-      <w:r>
-        <w:rPr/>
-      </w:r>
-    </w:p>
-    <w:p>
-      <w:pPr>
-        <w:pStyle w:val="Normal"/>
-        <w:rPr/>
-      </w:pPr>
-      <w:r>
-        <w:rPr/>
-        <w:t>ls -a : a stands for all shows entries that starts with ‘.’ which are generally hidden</w:t>
-      </w:r>
-    </w:p>
-    <w:p>
-      <w:pPr>
-        <w:pStyle w:val="Normal"/>
-        <w:spacing w:before="8196" w:after="160"/>
-        <w:rPr/>
-      </w:pPr>
-      <w:r>
-        <w:rPr/>
+    <w:p/>
+    <w:p/>
+    <w:p>
+      <w:r>
+        <w:t>ls -a : a stands for all shows entries that starts with ‘.’ which are generally hidde</w:t>
+      </w:r>
+      <w:r>
+        <w:t>n</w:t>
+      </w:r>
+    </w:p>
+    <w:p>
+      <w:pPr>
+        <w:spacing w:before="8196"/>
+      </w:pPr>
+      <w:r>
+        <w:rPr>
+          <w:noProof/>
+        </w:rPr>
+        <w:lastRenderedPageBreak/>
         <w:drawing>
-          <wp:anchor behindDoc="0" distT="0" distB="0" distL="0" distR="0" simplePos="0" locked="0" layoutInCell="1" allowOverlap="1" relativeHeight="2">
+          <wp:anchor distT="0" distB="0" distL="0" distR="0" simplePos="0" relativeHeight="2" behindDoc="0" locked="0" layoutInCell="1" allowOverlap="1">
             <wp:simplePos x="0" y="0"/>
             <wp:positionH relativeFrom="column">
               <wp:align>center</wp:align>
@@ -443,7 +412,7 @@
             <wp:extent cx="5503545" cy="2563495"/>
             <wp:effectExtent l="0" t="0" r="0" b="0"/>
             <wp:wrapTopAndBottom/>
-            <wp:docPr id="9" name="Image5" descr=""/>
+            <wp:docPr id="9" name="Image5"/>
             <wp:cNvGraphicFramePr>
               <a:graphicFrameLocks xmlns:a="http://schemas.openxmlformats.org/drawingml/2006/main" noChangeAspect="1"/>
             </wp:cNvGraphicFramePr>
@@ -451,13 +420,13 @@
               <a:graphicData uri="http://schemas.openxmlformats.org/drawingml/2006/picture">
                 <pic:pic xmlns:pic="http://schemas.openxmlformats.org/drawingml/2006/picture">
                   <pic:nvPicPr>
-                    <pic:cNvPr id="9" name="Image5" descr=""/>
+                    <pic:cNvPr id="9" name="Image5"/>
                     <pic:cNvPicPr>
                       <a:picLocks noChangeAspect="1" noChangeArrowheads="1"/>
                     </pic:cNvPicPr>
                   </pic:nvPicPr>
                   <pic:blipFill>
-                    <a:blip r:embed="rId10"/>
+                    <a:blip r:embed="rId15"/>
                     <a:stretch>
                       <a:fillRect/>
                     </a:stretch>
@@ -476,19 +445,24 @@
             </a:graphic>
           </wp:anchor>
         </w:drawing>
+      </w:r>
+      <w:r>
+        <w:rPr>
+          <w:noProof/>
+        </w:rPr>
         <w:drawing>
-          <wp:anchor behindDoc="0" distT="0" distB="0" distL="0" distR="0" simplePos="0" locked="0" layoutInCell="1" allowOverlap="1" relativeHeight="6">
+          <wp:anchor distT="0" distB="0" distL="0" distR="0" simplePos="0" relativeHeight="6" behindDoc="1" locked="0" layoutInCell="1" allowOverlap="1">
             <wp:simplePos x="0" y="0"/>
             <wp:positionH relativeFrom="column">
-              <wp:posOffset>62865</wp:posOffset>
+              <wp:posOffset>63500</wp:posOffset>
             </wp:positionH>
             <wp:positionV relativeFrom="paragraph">
-              <wp:posOffset>2640330</wp:posOffset>
+              <wp:posOffset>2641600</wp:posOffset>
             </wp:positionV>
             <wp:extent cx="5731510" cy="2640965"/>
-            <wp:effectExtent l="0" t="0" r="0" b="0"/>
-            <wp:wrapTopAndBottom/>
-            <wp:docPr id="10" name="Image4" descr=""/>
+            <wp:effectExtent l="0" t="0" r="2540" b="6985"/>
+            <wp:wrapNone/>
+            <wp:docPr id="10" name="Image4"/>
             <wp:cNvGraphicFramePr>
               <a:graphicFrameLocks xmlns:a="http://schemas.openxmlformats.org/drawingml/2006/main" noChangeAspect="1"/>
             </wp:cNvGraphicFramePr>
@@ -496,13 +470,13 @@
               <a:graphicData uri="http://schemas.openxmlformats.org/drawingml/2006/picture">
                 <pic:pic xmlns:pic="http://schemas.openxmlformats.org/drawingml/2006/picture">
                   <pic:nvPicPr>
-                    <pic:cNvPr id="10" name="Image4" descr=""/>
+                    <pic:cNvPr id="10" name="Image4"/>
                     <pic:cNvPicPr>
                       <a:picLocks noChangeAspect="1" noChangeArrowheads="1"/>
                     </pic:cNvPicPr>
                   </pic:nvPicPr>
                   <pic:blipFill>
-                    <a:blip r:embed="rId11"/>
+                    <a:blip r:embed="rId16"/>
                     <a:stretch>
                       <a:fillRect/>
                     </a:stretch>
@@ -524,235 +498,953 @@
       </w:r>
     </w:p>
     <w:p>
-      <w:pPr>
-        <w:pStyle w:val="Normal"/>
-        <w:rPr/>
-      </w:pPr>
-      <w:r>
-        <w:rPr/>
-      </w:r>
-    </w:p>
-    <w:p>
-      <w:pPr>
-        <w:pStyle w:val="Normal"/>
-        <w:rPr/>
-      </w:pPr>
-      <w:r>
-        <w:rPr/>
-      </w:r>
-    </w:p>
-    <w:p>
-      <w:pPr>
-        <w:pStyle w:val="Normal"/>
-        <w:rPr/>
-      </w:pPr>
-      <w:r>
-        <w:rPr/>
-      </w:r>
-    </w:p>
-    <w:p>
-      <w:pPr>
-        <w:pStyle w:val="Normal"/>
-        <w:rPr/>
-      </w:pPr>
-      <w:r>
-        <w:rPr/>
-      </w:r>
-    </w:p>
-    <w:p>
-      <w:pPr>
-        <w:pStyle w:val="Normal"/>
-        <w:rPr/>
-      </w:pPr>
-      <w:r>
-        <w:rPr/>
-      </w:r>
-    </w:p>
-    <w:p>
-      <w:pPr>
-        <w:pStyle w:val="Normal"/>
-        <w:rPr/>
-      </w:pPr>
-      <w:r>
-        <w:rPr/>
-      </w:r>
-    </w:p>
-    <w:p>
-      <w:pPr>
-        <w:pStyle w:val="Normal"/>
-        <w:rPr/>
-      </w:pPr>
-      <w:r>
-        <w:rPr/>
-      </w:r>
-    </w:p>
-    <w:p>
-      <w:pPr>
-        <w:pStyle w:val="Normal"/>
-        <w:rPr/>
-      </w:pPr>
-      <w:r>
-        <w:rPr/>
-      </w:r>
-    </w:p>
-    <w:p>
-      <w:pPr>
-        <w:pStyle w:val="Normal"/>
-        <w:rPr/>
-      </w:pPr>
-      <w:r>
-        <w:rPr/>
-      </w:r>
-    </w:p>
-    <w:p>
-      <w:pPr>
-        <w:pStyle w:val="Normal"/>
-        <w:rPr/>
-      </w:pPr>
-      <w:r>
-        <w:rPr/>
-      </w:r>
-    </w:p>
-    <w:p>
-      <w:pPr>
-        <w:pStyle w:val="Normal"/>
-        <w:rPr/>
-      </w:pPr>
-      <w:r>
-        <w:rPr/>
-      </w:r>
-    </w:p>
-    <w:p>
-      <w:pPr>
-        <w:pStyle w:val="Normal"/>
-        <w:rPr/>
-      </w:pPr>
-      <w:r>
-        <w:rPr/>
-      </w:r>
-    </w:p>
-    <w:p>
-      <w:pPr>
-        <w:pStyle w:val="Normal"/>
-        <w:rPr/>
-      </w:pPr>
-      <w:r>
-        <w:rPr/>
-      </w:r>
-    </w:p>
-    <w:p>
-      <w:pPr>
-        <w:pStyle w:val="Normal"/>
-        <w:rPr/>
-      </w:pPr>
-      <w:r>
-        <w:rPr/>
-      </w:r>
-    </w:p>
-    <w:p>
-      <w:pPr>
-        <w:pStyle w:val="Normal"/>
-        <w:rPr/>
-      </w:pPr>
-      <w:r>
-        <w:rPr/>
-      </w:r>
-    </w:p>
-    <w:p>
-      <w:pPr>
-        <w:pStyle w:val="Normal"/>
-        <w:rPr/>
-      </w:pPr>
-      <w:r>
-        <w:rPr/>
-      </w:r>
-    </w:p>
-    <w:p>
-      <w:pPr>
-        <w:pStyle w:val="Normal"/>
-        <w:rPr/>
-      </w:pPr>
-      <w:r>
-        <w:rPr/>
-      </w:r>
-    </w:p>
-    <w:p>
-      <w:pPr>
-        <w:pStyle w:val="Normal"/>
-        <w:rPr/>
-      </w:pPr>
-      <w:r>
-        <w:rPr/>
-      </w:r>
-    </w:p>
-    <w:p>
-      <w:pPr>
-        <w:pStyle w:val="Normal"/>
-        <w:rPr/>
-      </w:pPr>
-      <w:r>
-        <w:rPr/>
-      </w:r>
-    </w:p>
-    <w:p>
-      <w:pPr>
-        <w:pStyle w:val="Normal"/>
-        <w:rPr/>
-      </w:pPr>
-      <w:r>
-        <w:rPr/>
-        <w:t>file * lists the data types of all the files but since the file name starts with ‘-f’ * will give ‘ ile00 ‘ instead of ‘ -file00 ‘  and so on therfore giving the wrong output.</w:t>
-      </w:r>
-    </w:p>
-    <w:p>
-      <w:pPr>
-        <w:pStyle w:val="Normal"/>
-        <w:spacing w:before="0" w:after="160"/>
-        <w:rPr/>
-      </w:pPr>
-      <w:r>
-        <w:rPr/>
+      <w:r>
+        <w:t xml:space="preserve">file * lists the data types of all the files but since the file name starts with ‘-f’ * will give ‘ ile00 ‘ instead of ‘ </w:t>
+      </w:r>
+      <w:r>
+        <w:t xml:space="preserve">-file00 ‘  and so on </w:t>
+      </w:r>
+      <w:proofErr w:type="spellStart"/>
+      <w:r>
+        <w:t>therfore</w:t>
+      </w:r>
+      <w:proofErr w:type="spellEnd"/>
+      <w:r>
+        <w:t xml:space="preserve"> giving the wrong output.</w:t>
+      </w:r>
+    </w:p>
+    <w:p>
+      <w:r>
         <w:t xml:space="preserve">To overcome this we use ./-f* </w:t>
       </w:r>
     </w:p>
+    <w:p>
+      <w:pPr>
+        <w:rPr>
+          <w:noProof/>
+          <w:sz w:val="32"/>
+          <w:szCs w:val="32"/>
+        </w:rPr>
+      </w:pPr>
+      <w:r>
+        <w:rPr>
+          <w:noProof/>
+          <w:sz w:val="32"/>
+          <w:szCs w:val="32"/>
+        </w:rPr>
+        <w:lastRenderedPageBreak/>
+        <w:t xml:space="preserve">Level 5 </w:t>
+      </w:r>
+      <w:r>
+        <w:rPr>
+          <w:noProof/>
+          <w:sz w:val="32"/>
+          <w:szCs w:val="32"/>
+        </w:rPr>
+        <w:sym w:font="Wingdings" w:char="F0E0"/>
+      </w:r>
+      <w:r>
+        <w:rPr>
+          <w:noProof/>
+          <w:sz w:val="32"/>
+          <w:szCs w:val="32"/>
+        </w:rPr>
+        <w:t xml:space="preserve"> Level 6</w:t>
+      </w:r>
+    </w:p>
+    <w:p>
+      <w:pPr>
+        <w:rPr>
+          <w:noProof/>
+        </w:rPr>
+      </w:pPr>
+    </w:p>
+    <w:p>
+      <w:r>
+        <w:rPr>
+          <w:noProof/>
+        </w:rPr>
+        <w:drawing>
+          <wp:anchor distT="0" distB="0" distL="114300" distR="114300" simplePos="0" relativeHeight="251658240" behindDoc="1" locked="0" layoutInCell="1" allowOverlap="1">
+            <wp:simplePos x="0" y="0"/>
+            <wp:positionH relativeFrom="column">
+              <wp:posOffset>0</wp:posOffset>
+            </wp:positionH>
+            <wp:positionV relativeFrom="paragraph">
+              <wp:posOffset>0</wp:posOffset>
+            </wp:positionV>
+            <wp:extent cx="5731510" cy="3223895"/>
+            <wp:effectExtent l="0" t="0" r="2540" b="0"/>
+            <wp:wrapThrough wrapText="bothSides">
+              <wp:wrapPolygon edited="0">
+                <wp:start x="0" y="0"/>
+                <wp:lineTo x="0" y="21443"/>
+                <wp:lineTo x="21538" y="21443"/>
+                <wp:lineTo x="21538" y="0"/>
+                <wp:lineTo x="0" y="0"/>
+              </wp:wrapPolygon>
+            </wp:wrapThrough>
+            <wp:docPr id="11" name="Picture 11"/>
+            <wp:cNvGraphicFramePr>
+              <a:graphicFrameLocks xmlns:a="http://schemas.openxmlformats.org/drawingml/2006/main" noChangeAspect="1"/>
+            </wp:cNvGraphicFramePr>
+            <a:graphic xmlns:a="http://schemas.openxmlformats.org/drawingml/2006/main">
+              <a:graphicData uri="http://schemas.openxmlformats.org/drawingml/2006/picture">
+                <pic:pic xmlns:pic="http://schemas.openxmlformats.org/drawingml/2006/picture">
+                  <pic:nvPicPr>
+                    <pic:cNvPr id="11" name="Screenshot (80).png"/>
+                    <pic:cNvPicPr/>
+                  </pic:nvPicPr>
+                  <pic:blipFill>
+                    <a:blip r:embed="rId17" cstate="print">
+                      <a:extLst>
+                        <a:ext uri="{28A0092B-C50C-407E-A947-70E740481C1C}">
+                          <a14:useLocalDpi xmlns:a14="http://schemas.microsoft.com/office/drawing/2010/main" val="0"/>
+                        </a:ext>
+                      </a:extLst>
+                    </a:blip>
+                    <a:stretch>
+                      <a:fillRect/>
+                    </a:stretch>
+                  </pic:blipFill>
+                  <pic:spPr>
+                    <a:xfrm>
+                      <a:off x="0" y="0"/>
+                      <a:ext cx="5731510" cy="3223895"/>
+                    </a:xfrm>
+                    <a:prstGeom prst="rect">
+                      <a:avLst/>
+                    </a:prstGeom>
+                  </pic:spPr>
+                </pic:pic>
+              </a:graphicData>
+            </a:graphic>
+          </wp:anchor>
+        </w:drawing>
+      </w:r>
+    </w:p>
+    <w:p/>
+    <w:p>
+      <w:pPr>
+        <w:pStyle w:val="ListParagraph"/>
+        <w:numPr>
+          <w:ilvl w:val="0"/>
+          <w:numId w:val="1"/>
+        </w:numPr>
+      </w:pPr>
+      <w:r>
+        <w:t>-readable flag indicates file is “human readable” form</w:t>
+      </w:r>
+    </w:p>
+    <w:p>
+      <w:pPr>
+        <w:pStyle w:val="ListParagraph"/>
+        <w:numPr>
+          <w:ilvl w:val="0"/>
+          <w:numId w:val="1"/>
+        </w:numPr>
+      </w:pPr>
+      <w:r>
+        <w:t>! executable because the file should not be executable :p</w:t>
+      </w:r>
+    </w:p>
+    <w:p>
+      <w:pPr>
+        <w:pStyle w:val="ListParagraph"/>
+        <w:numPr>
+          <w:ilvl w:val="0"/>
+          <w:numId w:val="1"/>
+        </w:numPr>
+      </w:pPr>
+      <w:r>
+        <w:t xml:space="preserve">-size 1033c indicating file size specified by the problem statement. </w:t>
+      </w:r>
+    </w:p>
+    <w:p/>
+    <w:p>
+      <w:pPr>
+        <w:rPr>
+          <w:noProof/>
+          <w:sz w:val="32"/>
+          <w:szCs w:val="32"/>
+        </w:rPr>
+      </w:pPr>
+      <w:r>
+        <w:rPr>
+          <w:noProof/>
+          <w:sz w:val="32"/>
+          <w:szCs w:val="32"/>
+        </w:rPr>
+        <w:t xml:space="preserve">Level </w:t>
+      </w:r>
+      <w:r>
+        <w:rPr>
+          <w:noProof/>
+          <w:sz w:val="32"/>
+          <w:szCs w:val="32"/>
+        </w:rPr>
+        <w:t>6</w:t>
+      </w:r>
+      <w:r>
+        <w:rPr>
+          <w:noProof/>
+          <w:sz w:val="32"/>
+          <w:szCs w:val="32"/>
+        </w:rPr>
+        <w:t xml:space="preserve"> </w:t>
+      </w:r>
+      <w:r>
+        <w:rPr>
+          <w:noProof/>
+          <w:sz w:val="32"/>
+          <w:szCs w:val="32"/>
+        </w:rPr>
+        <w:sym w:font="Wingdings" w:char="F0E0"/>
+      </w:r>
+      <w:r>
+        <w:rPr>
+          <w:noProof/>
+          <w:sz w:val="32"/>
+          <w:szCs w:val="32"/>
+        </w:rPr>
+        <w:t xml:space="preserve"> Level </w:t>
+      </w:r>
+      <w:r>
+        <w:rPr>
+          <w:noProof/>
+          <w:sz w:val="32"/>
+          <w:szCs w:val="32"/>
+        </w:rPr>
+        <w:t>7</w:t>
+      </w:r>
+    </w:p>
+    <w:p>
+      <w:pPr>
+        <w:rPr>
+          <w:noProof/>
+          <w:sz w:val="32"/>
+          <w:szCs w:val="32"/>
+        </w:rPr>
+      </w:pPr>
+      <w:r>
+        <w:rPr>
+          <w:noProof/>
+          <w:sz w:val="32"/>
+          <w:szCs w:val="32"/>
+        </w:rPr>
+        <w:drawing>
+          <wp:anchor distT="0" distB="0" distL="114300" distR="114300" simplePos="0" relativeHeight="251660288" behindDoc="0" locked="0" layoutInCell="1" allowOverlap="1" wp14:anchorId="4C07502E" wp14:editId="4F9BDB10">
+            <wp:simplePos x="0" y="0"/>
+            <wp:positionH relativeFrom="column">
+              <wp:posOffset>0</wp:posOffset>
+            </wp:positionH>
+            <wp:positionV relativeFrom="paragraph">
+              <wp:posOffset>148590</wp:posOffset>
+            </wp:positionV>
+            <wp:extent cx="5175250" cy="2910840"/>
+            <wp:effectExtent l="0" t="0" r="6350" b="3810"/>
+            <wp:wrapThrough wrapText="bothSides">
+              <wp:wrapPolygon edited="0">
+                <wp:start x="0" y="0"/>
+                <wp:lineTo x="0" y="21487"/>
+                <wp:lineTo x="21547" y="21487"/>
+                <wp:lineTo x="21547" y="0"/>
+                <wp:lineTo x="0" y="0"/>
+              </wp:wrapPolygon>
+            </wp:wrapThrough>
+            <wp:docPr id="12" name="Picture 12"/>
+            <wp:cNvGraphicFramePr>
+              <a:graphicFrameLocks xmlns:a="http://schemas.openxmlformats.org/drawingml/2006/main" noChangeAspect="1"/>
+            </wp:cNvGraphicFramePr>
+            <a:graphic xmlns:a="http://schemas.openxmlformats.org/drawingml/2006/main">
+              <a:graphicData uri="http://schemas.openxmlformats.org/drawingml/2006/picture">
+                <pic:pic xmlns:pic="http://schemas.openxmlformats.org/drawingml/2006/picture">
+                  <pic:nvPicPr>
+                    <pic:cNvPr id="12" name="Screenshot (81).png"/>
+                    <pic:cNvPicPr/>
+                  </pic:nvPicPr>
+                  <pic:blipFill>
+                    <a:blip r:embed="rId18" cstate="print">
+                      <a:extLst>
+                        <a:ext uri="{28A0092B-C50C-407E-A947-70E740481C1C}">
+                          <a14:useLocalDpi xmlns:a14="http://schemas.microsoft.com/office/drawing/2010/main" val="0"/>
+                        </a:ext>
+                      </a:extLst>
+                    </a:blip>
+                    <a:stretch>
+                      <a:fillRect/>
+                    </a:stretch>
+                  </pic:blipFill>
+                  <pic:spPr>
+                    <a:xfrm>
+                      <a:off x="0" y="0"/>
+                      <a:ext cx="5175250" cy="2910840"/>
+                    </a:xfrm>
+                    <a:prstGeom prst="rect">
+                      <a:avLst/>
+                    </a:prstGeom>
+                  </pic:spPr>
+                </pic:pic>
+              </a:graphicData>
+            </a:graphic>
+            <wp14:sizeRelH relativeFrom="margin">
+              <wp14:pctWidth>0</wp14:pctWidth>
+            </wp14:sizeRelH>
+            <wp14:sizeRelV relativeFrom="margin">
+              <wp14:pctHeight>0</wp14:pctHeight>
+            </wp14:sizeRelV>
+          </wp:anchor>
+        </w:drawing>
+      </w:r>
+    </w:p>
+    <w:p/>
+    <w:p/>
+    <w:p/>
+    <w:p/>
+    <w:p/>
+    <w:p/>
+    <w:p/>
+    <w:p/>
+    <w:p/>
+    <w:p>
+      <w:pPr>
+        <w:pStyle w:val="ListParagraph"/>
+        <w:numPr>
+          <w:ilvl w:val="0"/>
+          <w:numId w:val="2"/>
+        </w:numPr>
+      </w:pPr>
+      <w:r>
+        <w:lastRenderedPageBreak/>
+        <w:t xml:space="preserve">-user, -group, -size to search for the specified user, group and file size. </w:t>
+      </w:r>
+    </w:p>
+    <w:p>
+      <w:pPr>
+        <w:pStyle w:val="ListParagraph"/>
+        <w:numPr>
+          <w:ilvl w:val="0"/>
+          <w:numId w:val="2"/>
+        </w:numPr>
+      </w:pPr>
+      <w:r>
+        <w:t xml:space="preserve">2&gt;&amp;1 : basically redirect any </w:t>
+      </w:r>
+      <w:proofErr w:type="spellStart"/>
+      <w:r>
+        <w:t>stdout</w:t>
+      </w:r>
+      <w:proofErr w:type="spellEnd"/>
+      <w:r>
+        <w:t xml:space="preserve"> message which is an error message of type “Permission denied” or “No such file or directory” to stderr. </w:t>
+      </w:r>
+    </w:p>
+    <w:p>
+      <w:pPr>
+        <w:pStyle w:val="ListParagraph"/>
+        <w:numPr>
+          <w:ilvl w:val="0"/>
+          <w:numId w:val="2"/>
+        </w:numPr>
+      </w:pPr>
+      <w:r>
+        <w:t xml:space="preserve">The file containing password is the only file without the above mentioned errors. </w:t>
+      </w:r>
+    </w:p>
+    <w:p/>
+    <w:p>
+      <w:pPr>
+        <w:rPr>
+          <w:noProof/>
+          <w:sz w:val="32"/>
+          <w:szCs w:val="32"/>
+        </w:rPr>
+      </w:pPr>
+      <w:r>
+        <w:rPr>
+          <w:noProof/>
+          <w:sz w:val="32"/>
+          <w:szCs w:val="32"/>
+        </w:rPr>
+        <w:t xml:space="preserve">Level </w:t>
+      </w:r>
+      <w:r>
+        <w:rPr>
+          <w:noProof/>
+          <w:sz w:val="32"/>
+          <w:szCs w:val="32"/>
+        </w:rPr>
+        <w:t>7</w:t>
+      </w:r>
+      <w:r>
+        <w:rPr>
+          <w:noProof/>
+          <w:sz w:val="32"/>
+          <w:szCs w:val="32"/>
+        </w:rPr>
+        <w:t xml:space="preserve"> </w:t>
+      </w:r>
+      <w:r>
+        <w:rPr>
+          <w:noProof/>
+          <w:sz w:val="32"/>
+          <w:szCs w:val="32"/>
+        </w:rPr>
+        <w:sym w:font="Wingdings" w:char="F0E0"/>
+      </w:r>
+      <w:r>
+        <w:rPr>
+          <w:noProof/>
+          <w:sz w:val="32"/>
+          <w:szCs w:val="32"/>
+        </w:rPr>
+        <w:t xml:space="preserve"> Level </w:t>
+      </w:r>
+      <w:r>
+        <w:rPr>
+          <w:noProof/>
+          <w:sz w:val="32"/>
+          <w:szCs w:val="32"/>
+        </w:rPr>
+        <w:t>8</w:t>
+      </w:r>
+    </w:p>
+    <w:p>
+      <w:pPr>
+        <w:rPr>
+          <w:noProof/>
+          <w:sz w:val="32"/>
+          <w:szCs w:val="32"/>
+        </w:rPr>
+      </w:pPr>
+      <w:r>
+        <w:rPr>
+          <w:noProof/>
+          <w:sz w:val="32"/>
+          <w:szCs w:val="32"/>
+        </w:rPr>
+        <w:drawing>
+          <wp:inline distT="0" distB="0" distL="0" distR="0">
+            <wp:extent cx="5731510" cy="3223895"/>
+            <wp:effectExtent l="0" t="0" r="2540" b="0"/>
+            <wp:docPr id="14" name="Picture 14"/>
+            <wp:cNvGraphicFramePr>
+              <a:graphicFrameLocks xmlns:a="http://schemas.openxmlformats.org/drawingml/2006/main" noChangeAspect="1"/>
+            </wp:cNvGraphicFramePr>
+            <a:graphic xmlns:a="http://schemas.openxmlformats.org/drawingml/2006/main">
+              <a:graphicData uri="http://schemas.openxmlformats.org/drawingml/2006/picture">
+                <pic:pic xmlns:pic="http://schemas.openxmlformats.org/drawingml/2006/picture">
+                  <pic:nvPicPr>
+                    <pic:cNvPr id="14" name="Screenshot (82).png"/>
+                    <pic:cNvPicPr/>
+                  </pic:nvPicPr>
+                  <pic:blipFill>
+                    <a:blip r:embed="rId19" cstate="print">
+                      <a:extLst>
+                        <a:ext uri="{28A0092B-C50C-407E-A947-70E740481C1C}">
+                          <a14:useLocalDpi xmlns:a14="http://schemas.microsoft.com/office/drawing/2010/main" val="0"/>
+                        </a:ext>
+                      </a:extLst>
+                    </a:blip>
+                    <a:stretch>
+                      <a:fillRect/>
+                    </a:stretch>
+                  </pic:blipFill>
+                  <pic:spPr>
+                    <a:xfrm>
+                      <a:off x="0" y="0"/>
+                      <a:ext cx="5731510" cy="3223895"/>
+                    </a:xfrm>
+                    <a:prstGeom prst="rect">
+                      <a:avLst/>
+                    </a:prstGeom>
+                  </pic:spPr>
+                </pic:pic>
+              </a:graphicData>
+            </a:graphic>
+          </wp:inline>
+        </w:drawing>
+      </w:r>
+    </w:p>
+    <w:p>
+      <w:pPr>
+        <w:pStyle w:val="ListParagraph"/>
+        <w:numPr>
+          <w:ilvl w:val="0"/>
+          <w:numId w:val="3"/>
+        </w:numPr>
+        <w:rPr>
+          <w:noProof/>
+          <w:sz w:val="28"/>
+          <w:szCs w:val="28"/>
+        </w:rPr>
+      </w:pPr>
+      <w:r>
+        <w:rPr>
+          <w:noProof/>
+          <w:sz w:val="28"/>
+          <w:szCs w:val="28"/>
+        </w:rPr>
+        <w:t>grep is a command line util</w:t>
+      </w:r>
+      <w:r>
+        <w:rPr>
+          <w:noProof/>
+          <w:sz w:val="28"/>
+          <w:szCs w:val="28"/>
+        </w:rPr>
+        <w:t xml:space="preserve">ity to filter text with the help of regular expressions </w:t>
+      </w:r>
+    </w:p>
+    <w:p>
+      <w:pPr>
+        <w:rPr>
+          <w:noProof/>
+          <w:sz w:val="28"/>
+          <w:szCs w:val="28"/>
+        </w:rPr>
+      </w:pPr>
+      <w:bookmarkStart w:id="0" w:name="_GoBack"/>
+      <w:bookmarkEnd w:id="0"/>
+    </w:p>
+    <w:p/>
     <w:sectPr>
-      <w:type w:val="nextPage"/>
       <w:pgSz w:w="11906" w:h="16838"/>
-      <w:pgMar w:left="1440" w:right="1440" w:header="0" w:top="1440" w:footer="0" w:bottom="1440" w:gutter="0"/>
-      <w:pgNumType w:fmt="decimal"/>
-      <w:formProt w:val="false"/>
-      <w:textDirection w:val="lrTb"/>
-      <w:docGrid w:type="default" w:linePitch="360" w:charSpace="4096"/>
+      <w:pgMar w:top="1440" w:right="1440" w:bottom="1440" w:left="1440" w:header="0" w:footer="0" w:gutter="0"/>
+      <w:cols w:space="720"/>
+      <w:formProt w:val="0"/>
+      <w:docGrid w:linePitch="360" w:charSpace="4096"/>
     </w:sectPr>
   </w:body>
 </w:document>
 </file>
 
+<file path=word/endnotes.xml><?xml version="1.0" encoding="utf-8"?>
+<w:endnotes xmlns:wpc="http://schemas.microsoft.com/office/word/2010/wordprocessingCanvas" xmlns:cx="http://schemas.microsoft.com/office/drawing/2014/chartex" xmlns:cx1="http://schemas.microsoft.com/office/drawing/2015/9/8/chartex" xmlns:cx2="http://schemas.microsoft.com/office/drawing/2015/10/21/chartex" xmlns:cx3="http://schemas.microsoft.com/office/drawing/2016/5/9/chartex" xmlns:cx4="http://schemas.microsoft.com/office/drawing/2016/5/10/chartex" xmlns:cx5="http://schemas.microsoft.com/office/drawing/2016/5/11/chartex" xmlns:cx6="http://schemas.microsoft.com/office/drawing/2016/5/12/chartex" xmlns:cx7="http://schemas.microsoft.com/office/drawing/2016/5/13/chartex" xmlns:cx8="http://schemas.microsoft.com/office/drawing/2016/5/14/chartex" xmlns:mc="http://schemas.openxmlformats.org/markup-compatibility/2006" xmlns:aink="http://schemas.microsoft.com/office/drawing/2016/ink" xmlns:am3d="http://schemas.microsoft.com/office/drawing/2017/model3d" xmlns:o="urn:schemas-microsoft-com:office:office" xmlns:r="http://schemas.openxmlformats.org/officeDocument/2006/relationships" xmlns:m="http://schemas.openxmlformats.org/officeDocument/2006/math" xmlns:v="urn:schemas-microsoft-com:vml" xmlns:wp14="http://schemas.microsoft.com/office/word/2010/wordprocessingDrawing" xmlns:wp="http://schemas.openxmlformats.org/drawingml/2006/wordprocessingDrawing" xmlns:w10="urn:schemas-microsoft-com:office:word" xmlns:w="http://schemas.openxmlformats.org/wordprocessingml/2006/main" xmlns:w14="http://schemas.microsoft.com/office/word/2010/wordml" xmlns:w15="http://schemas.microsoft.com/office/word/2012/wordml" xmlns:w16cid="http://schemas.microsoft.com/office/word/2016/wordml/cid" xmlns:w16se="http://schemas.microsoft.com/office/word/2015/wordml/symex" xmlns:wpg="http://schemas.microsoft.com/office/word/2010/wordprocessingGroup" xmlns:wpi="http://schemas.microsoft.com/office/word/2010/wordprocessingInk" xmlns:wne="http://schemas.microsoft.com/office/word/2006/wordml" xmlns:wps="http://schemas.microsoft.com/office/word/2010/wordprocessingShape" mc:Ignorable="w14 w15 w16se w16cid wp14">
+  <w:endnote w:type="separator" w:id="-1">
+    <w:p>
+      <w:pPr>
+        <w:spacing w:after="0" w:line="240" w:lineRule="auto"/>
+      </w:pPr>
+      <w:r>
+        <w:separator/>
+      </w:r>
+    </w:p>
+  </w:endnote>
+  <w:endnote w:type="continuationSeparator" w:id="0">
+    <w:p>
+      <w:pPr>
+        <w:spacing w:after="0" w:line="240" w:lineRule="auto"/>
+      </w:pPr>
+      <w:r>
+        <w:continuationSeparator/>
+      </w:r>
+    </w:p>
+  </w:endnote>
+</w:endnotes>
+</file>
+
+<file path=word/footnotes.xml><?xml version="1.0" encoding="utf-8"?>
+<w:footnotes xmlns:wpc="http://schemas.microsoft.com/office/word/2010/wordprocessingCanvas" xmlns:cx="http://schemas.microsoft.com/office/drawing/2014/chartex" xmlns:cx1="http://schemas.microsoft.com/office/drawing/2015/9/8/chartex" xmlns:cx2="http://schemas.microsoft.com/office/drawing/2015/10/21/chartex" xmlns:cx3="http://schemas.microsoft.com/office/drawing/2016/5/9/chartex" xmlns:cx4="http://schemas.microsoft.com/office/drawing/2016/5/10/chartex" xmlns:cx5="http://schemas.microsoft.com/office/drawing/2016/5/11/chartex" xmlns:cx6="http://schemas.microsoft.com/office/drawing/2016/5/12/chartex" xmlns:cx7="http://schemas.microsoft.com/office/drawing/2016/5/13/chartex" xmlns:cx8="http://schemas.microsoft.com/office/drawing/2016/5/14/chartex" xmlns:mc="http://schemas.openxmlformats.org/markup-compatibility/2006" xmlns:aink="http://schemas.microsoft.com/office/drawing/2016/ink" xmlns:am3d="http://schemas.microsoft.com/office/drawing/2017/model3d" xmlns:o="urn:schemas-microsoft-com:office:office" xmlns:r="http://schemas.openxmlformats.org/officeDocument/2006/relationships" xmlns:m="http://schemas.openxmlformats.org/officeDocument/2006/math" xmlns:v="urn:schemas-microsoft-com:vml" xmlns:wp14="http://schemas.microsoft.com/office/word/2010/wordprocessingDrawing" xmlns:wp="http://schemas.openxmlformats.org/drawingml/2006/wordprocessingDrawing" xmlns:w10="urn:schemas-microsoft-com:office:word" xmlns:w="http://schemas.openxmlformats.org/wordprocessingml/2006/main" xmlns:w14="http://schemas.microsoft.com/office/word/2010/wordml" xmlns:w15="http://schemas.microsoft.com/office/word/2012/wordml" xmlns:w16cid="http://schemas.microsoft.com/office/word/2016/wordml/cid" xmlns:w16se="http://schemas.microsoft.com/office/word/2015/wordml/symex" xmlns:wpg="http://schemas.microsoft.com/office/word/2010/wordprocessingGroup" xmlns:wpi="http://schemas.microsoft.com/office/word/2010/wordprocessingInk" xmlns:wne="http://schemas.microsoft.com/office/word/2006/wordml" xmlns:wps="http://schemas.microsoft.com/office/word/2010/wordprocessingShape" mc:Ignorable="w14 w15 w16se w16cid wp14">
+  <w:footnote w:type="separator" w:id="-1">
+    <w:p>
+      <w:pPr>
+        <w:spacing w:after="0" w:line="240" w:lineRule="auto"/>
+      </w:pPr>
+      <w:r>
+        <w:separator/>
+      </w:r>
+    </w:p>
+  </w:footnote>
+  <w:footnote w:type="continuationSeparator" w:id="0">
+    <w:p>
+      <w:pPr>
+        <w:spacing w:after="0" w:line="240" w:lineRule="auto"/>
+      </w:pPr>
+      <w:r>
+        <w:continuationSeparator/>
+      </w:r>
+    </w:p>
+  </w:footnote>
+</w:footnotes>
+</file>
+
+<file path=word/numbering.xml><?xml version="1.0" encoding="utf-8"?>
+<w:numbering xmlns:wpc="http://schemas.microsoft.com/office/word/2010/wordprocessingCanvas" xmlns:cx="http://schemas.microsoft.com/office/drawing/2014/chartex" xmlns:cx1="http://schemas.microsoft.com/office/drawing/2015/9/8/chartex" xmlns:cx2="http://schemas.microsoft.com/office/drawing/2015/10/21/chartex" xmlns:cx3="http://schemas.microsoft.com/office/drawing/2016/5/9/chartex" xmlns:cx4="http://schemas.microsoft.com/office/drawing/2016/5/10/chartex" xmlns:cx5="http://schemas.microsoft.com/office/drawing/2016/5/11/chartex" xmlns:cx6="http://schemas.microsoft.com/office/drawing/2016/5/12/chartex" xmlns:cx7="http://schemas.microsoft.com/office/drawing/2016/5/13/chartex" xmlns:cx8="http://schemas.microsoft.com/office/drawing/2016/5/14/chartex" xmlns:mc="http://schemas.openxmlformats.org/markup-compatibility/2006" xmlns:aink="http://schemas.microsoft.com/office/drawing/2016/ink" xmlns:am3d="http://schemas.microsoft.com/office/drawing/2017/model3d" xmlns:o="urn:schemas-microsoft-com:office:office" xmlns:r="http://schemas.openxmlformats.org/officeDocument/2006/relationships" xmlns:m="http://schemas.openxmlformats.org/officeDocument/2006/math" xmlns:v="urn:schemas-microsoft-com:vml" xmlns:wp14="http://schemas.microsoft.com/office/word/2010/wordprocessingDrawing" xmlns:wp="http://schemas.openxmlformats.org/drawingml/2006/wordprocessingDrawing" xmlns:w10="urn:schemas-microsoft-com:office:word" xmlns:w="http://schemas.openxmlformats.org/wordprocessingml/2006/main" xmlns:w14="http://schemas.microsoft.com/office/word/2010/wordml" xmlns:w15="http://schemas.microsoft.com/office/word/2012/wordml" xmlns:w16cid="http://schemas.microsoft.com/office/word/2016/wordml/cid" xmlns:w16se="http://schemas.microsoft.com/office/word/2015/wordml/symex" xmlns:wpg="http://schemas.microsoft.com/office/word/2010/wordprocessingGroup" xmlns:wpi="http://schemas.microsoft.com/office/word/2010/wordprocessingInk" xmlns:wne="http://schemas.microsoft.com/office/word/2006/wordml" xmlns:wps="http://schemas.microsoft.com/office/word/2010/wordprocessingShape" mc:Ignorable="w14 w15 w16se w16cid wp14">
+  <w:abstractNum w:abstractNumId="0" w15:restartNumberingAfterBreak="0">
+    <w:nsid w:val="1E9571AE"/>
+    <w:multiLevelType w:val="hybridMultilevel"/>
+    <w:tmpl w:val="CFA8FF4C"/>
+    <w:lvl w:ilvl="0" w:tplc="40090001">
+      <w:start w:val="1"/>
+      <w:numFmt w:val="bullet"/>
+      <w:lvlText w:val=""/>
+      <w:lvlJc w:val="left"/>
+      <w:pPr>
+        <w:ind w:left="720" w:hanging="360"/>
+      </w:pPr>
+      <w:rPr>
+        <w:rFonts w:ascii="Symbol" w:hAnsi="Symbol" w:hint="default"/>
+      </w:rPr>
+    </w:lvl>
+    <w:lvl w:ilvl="1" w:tplc="40090003" w:tentative="1">
+      <w:start w:val="1"/>
+      <w:numFmt w:val="bullet"/>
+      <w:lvlText w:val="o"/>
+      <w:lvlJc w:val="left"/>
+      <w:pPr>
+        <w:ind w:left="1440" w:hanging="360"/>
+      </w:pPr>
+      <w:rPr>
+        <w:rFonts w:ascii="Courier New" w:hAnsi="Courier New" w:cs="Courier New" w:hint="default"/>
+      </w:rPr>
+    </w:lvl>
+    <w:lvl w:ilvl="2" w:tplc="40090005" w:tentative="1">
+      <w:start w:val="1"/>
+      <w:numFmt w:val="bullet"/>
+      <w:lvlText w:val=""/>
+      <w:lvlJc w:val="left"/>
+      <w:pPr>
+        <w:ind w:left="2160" w:hanging="360"/>
+      </w:pPr>
+      <w:rPr>
+        <w:rFonts w:ascii="Wingdings" w:hAnsi="Wingdings" w:hint="default"/>
+      </w:rPr>
+    </w:lvl>
+    <w:lvl w:ilvl="3" w:tplc="40090001" w:tentative="1">
+      <w:start w:val="1"/>
+      <w:numFmt w:val="bullet"/>
+      <w:lvlText w:val=""/>
+      <w:lvlJc w:val="left"/>
+      <w:pPr>
+        <w:ind w:left="2880" w:hanging="360"/>
+      </w:pPr>
+      <w:rPr>
+        <w:rFonts w:ascii="Symbol" w:hAnsi="Symbol" w:hint="default"/>
+      </w:rPr>
+    </w:lvl>
+    <w:lvl w:ilvl="4" w:tplc="40090003" w:tentative="1">
+      <w:start w:val="1"/>
+      <w:numFmt w:val="bullet"/>
+      <w:lvlText w:val="o"/>
+      <w:lvlJc w:val="left"/>
+      <w:pPr>
+        <w:ind w:left="3600" w:hanging="360"/>
+      </w:pPr>
+      <w:rPr>
+        <w:rFonts w:ascii="Courier New" w:hAnsi="Courier New" w:cs="Courier New" w:hint="default"/>
+      </w:rPr>
+    </w:lvl>
+    <w:lvl w:ilvl="5" w:tplc="40090005" w:tentative="1">
+      <w:start w:val="1"/>
+      <w:numFmt w:val="bullet"/>
+      <w:lvlText w:val=""/>
+      <w:lvlJc w:val="left"/>
+      <w:pPr>
+        <w:ind w:left="4320" w:hanging="360"/>
+      </w:pPr>
+      <w:rPr>
+        <w:rFonts w:ascii="Wingdings" w:hAnsi="Wingdings" w:hint="default"/>
+      </w:rPr>
+    </w:lvl>
+    <w:lvl w:ilvl="6" w:tplc="40090001" w:tentative="1">
+      <w:start w:val="1"/>
+      <w:numFmt w:val="bullet"/>
+      <w:lvlText w:val=""/>
+      <w:lvlJc w:val="left"/>
+      <w:pPr>
+        <w:ind w:left="5040" w:hanging="360"/>
+      </w:pPr>
+      <w:rPr>
+        <w:rFonts w:ascii="Symbol" w:hAnsi="Symbol" w:hint="default"/>
+      </w:rPr>
+    </w:lvl>
+    <w:lvl w:ilvl="7" w:tplc="40090003" w:tentative="1">
+      <w:start w:val="1"/>
+      <w:numFmt w:val="bullet"/>
+      <w:lvlText w:val="o"/>
+      <w:lvlJc w:val="left"/>
+      <w:pPr>
+        <w:ind w:left="5760" w:hanging="360"/>
+      </w:pPr>
+      <w:rPr>
+        <w:rFonts w:ascii="Courier New" w:hAnsi="Courier New" w:cs="Courier New" w:hint="default"/>
+      </w:rPr>
+    </w:lvl>
+    <w:lvl w:ilvl="8" w:tplc="40090005" w:tentative="1">
+      <w:start w:val="1"/>
+      <w:numFmt w:val="bullet"/>
+      <w:lvlText w:val=""/>
+      <w:lvlJc w:val="left"/>
+      <w:pPr>
+        <w:ind w:left="6480" w:hanging="360"/>
+      </w:pPr>
+      <w:rPr>
+        <w:rFonts w:ascii="Wingdings" w:hAnsi="Wingdings" w:hint="default"/>
+      </w:rPr>
+    </w:lvl>
+  </w:abstractNum>
+  <w:abstractNum w:abstractNumId="1" w15:restartNumberingAfterBreak="0">
+    <w:nsid w:val="26BD6C8E"/>
+    <w:multiLevelType w:val="hybridMultilevel"/>
+    <w:tmpl w:val="B4EAFDA6"/>
+    <w:lvl w:ilvl="0" w:tplc="40090001">
+      <w:start w:val="1"/>
+      <w:numFmt w:val="bullet"/>
+      <w:lvlText w:val=""/>
+      <w:lvlJc w:val="left"/>
+      <w:pPr>
+        <w:ind w:left="720" w:hanging="360"/>
+      </w:pPr>
+      <w:rPr>
+        <w:rFonts w:ascii="Symbol" w:hAnsi="Symbol" w:hint="default"/>
+      </w:rPr>
+    </w:lvl>
+    <w:lvl w:ilvl="1" w:tplc="40090003" w:tentative="1">
+      <w:start w:val="1"/>
+      <w:numFmt w:val="bullet"/>
+      <w:lvlText w:val="o"/>
+      <w:lvlJc w:val="left"/>
+      <w:pPr>
+        <w:ind w:left="1440" w:hanging="360"/>
+      </w:pPr>
+      <w:rPr>
+        <w:rFonts w:ascii="Courier New" w:hAnsi="Courier New" w:cs="Courier New" w:hint="default"/>
+      </w:rPr>
+    </w:lvl>
+    <w:lvl w:ilvl="2" w:tplc="40090005" w:tentative="1">
+      <w:start w:val="1"/>
+      <w:numFmt w:val="bullet"/>
+      <w:lvlText w:val=""/>
+      <w:lvlJc w:val="left"/>
+      <w:pPr>
+        <w:ind w:left="2160" w:hanging="360"/>
+      </w:pPr>
+      <w:rPr>
+        <w:rFonts w:ascii="Wingdings" w:hAnsi="Wingdings" w:hint="default"/>
+      </w:rPr>
+    </w:lvl>
+    <w:lvl w:ilvl="3" w:tplc="40090001" w:tentative="1">
+      <w:start w:val="1"/>
+      <w:numFmt w:val="bullet"/>
+      <w:lvlText w:val=""/>
+      <w:lvlJc w:val="left"/>
+      <w:pPr>
+        <w:ind w:left="2880" w:hanging="360"/>
+      </w:pPr>
+      <w:rPr>
+        <w:rFonts w:ascii="Symbol" w:hAnsi="Symbol" w:hint="default"/>
+      </w:rPr>
+    </w:lvl>
+    <w:lvl w:ilvl="4" w:tplc="40090003" w:tentative="1">
+      <w:start w:val="1"/>
+      <w:numFmt w:val="bullet"/>
+      <w:lvlText w:val="o"/>
+      <w:lvlJc w:val="left"/>
+      <w:pPr>
+        <w:ind w:left="3600" w:hanging="360"/>
+      </w:pPr>
+      <w:rPr>
+        <w:rFonts w:ascii="Courier New" w:hAnsi="Courier New" w:cs="Courier New" w:hint="default"/>
+      </w:rPr>
+    </w:lvl>
+    <w:lvl w:ilvl="5" w:tplc="40090005" w:tentative="1">
+      <w:start w:val="1"/>
+      <w:numFmt w:val="bullet"/>
+      <w:lvlText w:val=""/>
+      <w:lvlJc w:val="left"/>
+      <w:pPr>
+        <w:ind w:left="4320" w:hanging="360"/>
+      </w:pPr>
+      <w:rPr>
+        <w:rFonts w:ascii="Wingdings" w:hAnsi="Wingdings" w:hint="default"/>
+      </w:rPr>
+    </w:lvl>
+    <w:lvl w:ilvl="6" w:tplc="40090001" w:tentative="1">
+      <w:start w:val="1"/>
+      <w:numFmt w:val="bullet"/>
+      <w:lvlText w:val=""/>
+      <w:lvlJc w:val="left"/>
+      <w:pPr>
+        <w:ind w:left="5040" w:hanging="360"/>
+      </w:pPr>
+      <w:rPr>
+        <w:rFonts w:ascii="Symbol" w:hAnsi="Symbol" w:hint="default"/>
+      </w:rPr>
+    </w:lvl>
+    <w:lvl w:ilvl="7" w:tplc="40090003" w:tentative="1">
+      <w:start w:val="1"/>
+      <w:numFmt w:val="bullet"/>
+      <w:lvlText w:val="o"/>
+      <w:lvlJc w:val="left"/>
+      <w:pPr>
+        <w:ind w:left="5760" w:hanging="360"/>
+      </w:pPr>
+      <w:rPr>
+        <w:rFonts w:ascii="Courier New" w:hAnsi="Courier New" w:cs="Courier New" w:hint="default"/>
+      </w:rPr>
+    </w:lvl>
+    <w:lvl w:ilvl="8" w:tplc="40090005" w:tentative="1">
+      <w:start w:val="1"/>
+      <w:numFmt w:val="bullet"/>
+      <w:lvlText w:val=""/>
+      <w:lvlJc w:val="left"/>
+      <w:pPr>
+        <w:ind w:left="6480" w:hanging="360"/>
+      </w:pPr>
+      <w:rPr>
+        <w:rFonts w:ascii="Wingdings" w:hAnsi="Wingdings" w:hint="default"/>
+      </w:rPr>
+    </w:lvl>
+  </w:abstractNum>
+  <w:abstractNum w:abstractNumId="2" w15:restartNumberingAfterBreak="0">
+    <w:nsid w:val="3C5425AE"/>
+    <w:multiLevelType w:val="hybridMultilevel"/>
+    <w:tmpl w:val="791A4444"/>
+    <w:lvl w:ilvl="0" w:tplc="40090001">
+      <w:start w:val="1"/>
+      <w:numFmt w:val="bullet"/>
+      <w:lvlText w:val=""/>
+      <w:lvlJc w:val="left"/>
+      <w:pPr>
+        <w:ind w:left="720" w:hanging="360"/>
+      </w:pPr>
+      <w:rPr>
+        <w:rFonts w:ascii="Symbol" w:hAnsi="Symbol" w:hint="default"/>
+      </w:rPr>
+    </w:lvl>
+    <w:lvl w:ilvl="1" w:tplc="40090003" w:tentative="1">
+      <w:start w:val="1"/>
+      <w:numFmt w:val="bullet"/>
+      <w:lvlText w:val="o"/>
+      <w:lvlJc w:val="left"/>
+      <w:pPr>
+        <w:ind w:left="1440" w:hanging="360"/>
+      </w:pPr>
+      <w:rPr>
+        <w:rFonts w:ascii="Courier New" w:hAnsi="Courier New" w:cs="Courier New" w:hint="default"/>
+      </w:rPr>
+    </w:lvl>
+    <w:lvl w:ilvl="2" w:tplc="40090005" w:tentative="1">
+      <w:start w:val="1"/>
+      <w:numFmt w:val="bullet"/>
+      <w:lvlText w:val=""/>
+      <w:lvlJc w:val="left"/>
+      <w:pPr>
+        <w:ind w:left="2160" w:hanging="360"/>
+      </w:pPr>
+      <w:rPr>
+        <w:rFonts w:ascii="Wingdings" w:hAnsi="Wingdings" w:hint="default"/>
+      </w:rPr>
+    </w:lvl>
+    <w:lvl w:ilvl="3" w:tplc="40090001" w:tentative="1">
+      <w:start w:val="1"/>
+      <w:numFmt w:val="bullet"/>
+      <w:lvlText w:val=""/>
+      <w:lvlJc w:val="left"/>
+      <w:pPr>
+        <w:ind w:left="2880" w:hanging="360"/>
+      </w:pPr>
+      <w:rPr>
+        <w:rFonts w:ascii="Symbol" w:hAnsi="Symbol" w:hint="default"/>
+      </w:rPr>
+    </w:lvl>
+    <w:lvl w:ilvl="4" w:tplc="40090003" w:tentative="1">
+      <w:start w:val="1"/>
+      <w:numFmt w:val="bullet"/>
+      <w:lvlText w:val="o"/>
+      <w:lvlJc w:val="left"/>
+      <w:pPr>
+        <w:ind w:left="3600" w:hanging="360"/>
+      </w:pPr>
+      <w:rPr>
+        <w:rFonts w:ascii="Courier New" w:hAnsi="Courier New" w:cs="Courier New" w:hint="default"/>
+      </w:rPr>
+    </w:lvl>
+    <w:lvl w:ilvl="5" w:tplc="40090005" w:tentative="1">
+      <w:start w:val="1"/>
+      <w:numFmt w:val="bullet"/>
+      <w:lvlText w:val=""/>
+      <w:lvlJc w:val="left"/>
+      <w:pPr>
+        <w:ind w:left="4320" w:hanging="360"/>
+      </w:pPr>
+      <w:rPr>
+        <w:rFonts w:ascii="Wingdings" w:hAnsi="Wingdings" w:hint="default"/>
+      </w:rPr>
+    </w:lvl>
+    <w:lvl w:ilvl="6" w:tplc="40090001" w:tentative="1">
+      <w:start w:val="1"/>
+      <w:numFmt w:val="bullet"/>
+      <w:lvlText w:val=""/>
+      <w:lvlJc w:val="left"/>
+      <w:pPr>
+        <w:ind w:left="5040" w:hanging="360"/>
+      </w:pPr>
+      <w:rPr>
+        <w:rFonts w:ascii="Symbol" w:hAnsi="Symbol" w:hint="default"/>
+      </w:rPr>
+    </w:lvl>
+    <w:lvl w:ilvl="7" w:tplc="40090003" w:tentative="1">
+      <w:start w:val="1"/>
+      <w:numFmt w:val="bullet"/>
+      <w:lvlText w:val="o"/>
+      <w:lvlJc w:val="left"/>
+      <w:pPr>
+        <w:ind w:left="5760" w:hanging="360"/>
+      </w:pPr>
+      <w:rPr>
+        <w:rFonts w:ascii="Courier New" w:hAnsi="Courier New" w:cs="Courier New" w:hint="default"/>
+      </w:rPr>
+    </w:lvl>
+    <w:lvl w:ilvl="8" w:tplc="40090005" w:tentative="1">
+      <w:start w:val="1"/>
+      <w:numFmt w:val="bullet"/>
+      <w:lvlText w:val=""/>
+      <w:lvlJc w:val="left"/>
+      <w:pPr>
+        <w:ind w:left="6480" w:hanging="360"/>
+      </w:pPr>
+      <w:rPr>
+        <w:rFonts w:ascii="Wingdings" w:hAnsi="Wingdings" w:hint="default"/>
+      </w:rPr>
+    </w:lvl>
+  </w:abstractNum>
+  <w:num w:numId="1">
+    <w:abstractNumId w:val="1"/>
+  </w:num>
+  <w:num w:numId="2">
+    <w:abstractNumId w:val="0"/>
+  </w:num>
+  <w:num w:numId="3">
+    <w:abstractNumId w:val="2"/>
+  </w:num>
+</w:numbering>
+</file>
+
 <file path=word/styles.xml><?xml version="1.0" encoding="utf-8"?>
-<w:styles xmlns:w="http://schemas.openxmlformats.org/wordprocessingml/2006/main" xmlns:w14="http://schemas.microsoft.com/office/word/2010/wordml" xmlns:mc="http://schemas.openxmlformats.org/markup-compatibility/2006" mc:Ignorable="w14">
+<w:styles xmlns:mc="http://schemas.openxmlformats.org/markup-compatibility/2006" xmlns:r="http://schemas.openxmlformats.org/officeDocument/2006/relationships" xmlns:w="http://schemas.openxmlformats.org/wordprocessingml/2006/main" xmlns:w14="http://schemas.microsoft.com/office/word/2010/wordml" xmlns:w15="http://schemas.microsoft.com/office/word/2012/wordml" xmlns:w16cid="http://schemas.microsoft.com/office/word/2016/wordml/cid" xmlns:w16se="http://schemas.microsoft.com/office/word/2015/wordml/symex" mc:Ignorable="w14 w15 w16se w16cid">
   <w:docDefaults>
     <w:rPrDefault>
       <w:rPr>
-        <w:rFonts w:ascii="Calibri" w:hAnsi="Calibri" w:eastAsia="Calibri" w:cs="" w:asciiTheme="minorHAnsi" w:cstheme="minorBidi" w:eastAsiaTheme="minorHAnsi" w:hAnsiTheme="minorHAnsi"/>
+        <w:rFonts w:asciiTheme="minorHAnsi" w:eastAsiaTheme="minorHAnsi" w:hAnsiTheme="minorHAnsi" w:cstheme="minorBidi"/>
         <w:szCs w:val="22"/>
         <w:lang w:val="en-IN" w:eastAsia="en-US" w:bidi="ar-SA"/>
       </w:rPr>
     </w:rPrDefault>
-    <w:pPrDefault>
-      <w:pPr/>
-    </w:pPrDefault>
+    <w:pPrDefault/>
   </w:docDefaults>
   <w:latentStyles w:defLockedState="0" w:defUIPriority="99" w:defSemiHidden="0" w:defUnhideWhenUsed="0" w:defQFormat="0" w:count="376">
     <w:lsdException w:name="Normal" w:uiPriority="0" w:qFormat="1"/>
     <w:lsdException w:name="heading 1" w:uiPriority="9" w:qFormat="1"/>
-    <w:lsdException w:name="heading 2" w:uiPriority="9" w:semiHidden="1" w:unhideWhenUsed="1" w:qFormat="1"/>
-    <w:lsdException w:name="heading 3" w:uiPriority="9" w:semiHidden="1" w:unhideWhenUsed="1" w:qFormat="1"/>
-    <w:lsdException w:name="heading 4" w:uiPriority="9" w:semiHidden="1" w:unhideWhenUsed="1" w:qFormat="1"/>
-    <w:lsdException w:name="heading 5" w:uiPriority="9" w:semiHidden="1" w:unhideWhenUsed="1" w:qFormat="1"/>
-    <w:lsdException w:name="heading 6" w:uiPriority="9" w:semiHidden="1" w:unhideWhenUsed="1" w:qFormat="1"/>
-    <w:lsdException w:name="heading 7" w:uiPriority="9" w:semiHidden="1" w:unhideWhenUsed="1" w:qFormat="1"/>
-    <w:lsdException w:name="heading 8" w:uiPriority="9" w:semiHidden="1" w:unhideWhenUsed="1" w:qFormat="1"/>
-    <w:lsdException w:name="heading 9" w:uiPriority="9" w:semiHidden="1" w:unhideWhenUsed="1" w:qFormat="1"/>
+    <w:lsdException w:name="heading 2" w:semiHidden="1" w:uiPriority="9" w:unhideWhenUsed="1" w:qFormat="1"/>
+    <w:lsdException w:name="heading 3" w:semiHidden="1" w:uiPriority="9" w:unhideWhenUsed="1" w:qFormat="1"/>
+    <w:lsdException w:name="heading 4" w:semiHidden="1" w:uiPriority="9" w:unhideWhenUsed="1" w:qFormat="1"/>
+    <w:lsdException w:name="heading 5" w:semiHidden="1" w:uiPriority="9" w:unhideWhenUsed="1" w:qFormat="1"/>
+    <w:lsdException w:name="heading 6" w:semiHidden="1" w:uiPriority="9" w:unhideWhenUsed="1" w:qFormat="1"/>
+    <w:lsdException w:name="heading 7" w:semiHidden="1" w:uiPriority="9" w:unhideWhenUsed="1" w:qFormat="1"/>
+    <w:lsdException w:name="heading 8" w:semiHidden="1" w:uiPriority="9" w:unhideWhenUsed="1" w:qFormat="1"/>
+    <w:lsdException w:name="heading 9" w:semiHidden="1" w:uiPriority="9" w:unhideWhenUsed="1" w:qFormat="1"/>
     <w:lsdException w:name="index 1" w:semiHidden="1" w:unhideWhenUsed="1"/>
     <w:lsdException w:name="index 2" w:semiHidden="1" w:unhideWhenUsed="1"/>
     <w:lsdException w:name="index 3" w:semiHidden="1" w:unhideWhenUsed="1"/>
@@ -762,22 +1454,22 @@
     <w:lsdException w:name="index 7" w:semiHidden="1" w:unhideWhenUsed="1"/>
     <w:lsdException w:name="index 8" w:semiHidden="1" w:unhideWhenUsed="1"/>
     <w:lsdException w:name="index 9" w:semiHidden="1" w:unhideWhenUsed="1"/>
-    <w:lsdException w:name="toc 1" w:uiPriority="39" w:semiHidden="1" w:unhideWhenUsed="1"/>
-    <w:lsdException w:name="toc 2" w:uiPriority="39" w:semiHidden="1" w:unhideWhenUsed="1"/>
-    <w:lsdException w:name="toc 3" w:uiPriority="39" w:semiHidden="1" w:unhideWhenUsed="1"/>
-    <w:lsdException w:name="toc 4" w:uiPriority="39" w:semiHidden="1" w:unhideWhenUsed="1"/>
-    <w:lsdException w:name="toc 5" w:uiPriority="39" w:semiHidden="1" w:unhideWhenUsed="1"/>
-    <w:lsdException w:name="toc 6" w:uiPriority="39" w:semiHidden="1" w:unhideWhenUsed="1"/>
-    <w:lsdException w:name="toc 7" w:uiPriority="39" w:semiHidden="1" w:unhideWhenUsed="1"/>
-    <w:lsdException w:name="toc 8" w:uiPriority="39" w:semiHidden="1" w:unhideWhenUsed="1"/>
-    <w:lsdException w:name="toc 9" w:uiPriority="39" w:semiHidden="1" w:unhideWhenUsed="1"/>
+    <w:lsdException w:name="toc 1" w:semiHidden="1" w:uiPriority="39" w:unhideWhenUsed="1"/>
+    <w:lsdException w:name="toc 2" w:semiHidden="1" w:uiPriority="39" w:unhideWhenUsed="1"/>
+    <w:lsdException w:name="toc 3" w:semiHidden="1" w:uiPriority="39" w:unhideWhenUsed="1"/>
+    <w:lsdException w:name="toc 4" w:semiHidden="1" w:uiPriority="39" w:unhideWhenUsed="1"/>
+    <w:lsdException w:name="toc 5" w:semiHidden="1" w:uiPriority="39" w:unhideWhenUsed="1"/>
+    <w:lsdException w:name="toc 6" w:semiHidden="1" w:uiPriority="39" w:unhideWhenUsed="1"/>
+    <w:lsdException w:name="toc 7" w:semiHidden="1" w:uiPriority="39" w:unhideWhenUsed="1"/>
+    <w:lsdException w:name="toc 8" w:semiHidden="1" w:uiPriority="39" w:unhideWhenUsed="1"/>
+    <w:lsdException w:name="toc 9" w:semiHidden="1" w:uiPriority="39" w:unhideWhenUsed="1"/>
     <w:lsdException w:name="Normal Indent" w:semiHidden="1" w:unhideWhenUsed="1"/>
     <w:lsdException w:name="footnote text" w:semiHidden="1" w:unhideWhenUsed="1"/>
     <w:lsdException w:name="annotation text" w:semiHidden="1" w:unhideWhenUsed="1"/>
     <w:lsdException w:name="header" w:semiHidden="1" w:unhideWhenUsed="1"/>
     <w:lsdException w:name="footer" w:semiHidden="1" w:unhideWhenUsed="1"/>
     <w:lsdException w:name="index heading" w:semiHidden="1" w:unhideWhenUsed="1"/>
-    <w:lsdException w:name="caption" w:uiPriority="35" w:semiHidden="1" w:unhideWhenUsed="1" w:qFormat="1"/>
+    <w:lsdException w:name="caption" w:semiHidden="1" w:uiPriority="35" w:unhideWhenUsed="1" w:qFormat="1"/>
     <w:lsdException w:name="table of figures" w:semiHidden="1" w:unhideWhenUsed="1"/>
     <w:lsdException w:name="envelope address" w:semiHidden="1" w:unhideWhenUsed="1"/>
     <w:lsdException w:name="envelope return" w:semiHidden="1" w:unhideWhenUsed="1"/>
@@ -808,7 +1500,7 @@
     <w:lsdException w:name="Title" w:uiPriority="10" w:qFormat="1"/>
     <w:lsdException w:name="Closing" w:semiHidden="1" w:unhideWhenUsed="1"/>
     <w:lsdException w:name="Signature" w:semiHidden="1" w:unhideWhenUsed="1"/>
-    <w:lsdException w:name="Default Paragraph Font" w:uiPriority="1" w:semiHidden="1" w:unhideWhenUsed="1"/>
+    <w:lsdException w:name="Default Paragraph Font" w:semiHidden="1" w:uiPriority="1" w:unhideWhenUsed="1"/>
     <w:lsdException w:name="Body Text" w:semiHidden="1" w:unhideWhenUsed="1"/>
     <w:lsdException w:name="Body Text Indent" w:semiHidden="1" w:unhideWhenUsed="1"/>
     <w:lsdException w:name="List Continue" w:semiHidden="1" w:unhideWhenUsed="1"/>
@@ -848,6 +1540,7 @@
     <w:lsdException w:name="HTML Sample" w:semiHidden="1" w:unhideWhenUsed="1"/>
     <w:lsdException w:name="HTML Typewriter" w:semiHidden="1" w:unhideWhenUsed="1"/>
     <w:lsdException w:name="HTML Variable" w:semiHidden="1" w:unhideWhenUsed="1"/>
+    <w:lsdException w:name="Normal Table" w:semiHidden="1" w:unhideWhenUsed="1"/>
     <w:lsdException w:name="annotation subject" w:semiHidden="1" w:unhideWhenUsed="1"/>
     <w:lsdException w:name="No List" w:semiHidden="1" w:unhideWhenUsed="1"/>
     <w:lsdException w:name="Outline List 1" w:semiHidden="1" w:unhideWhenUsed="1"/>
@@ -894,8 +1587,10 @@
     <w:lsdException w:name="Table Subtle 2" w:semiHidden="1" w:unhideWhenUsed="1"/>
     <w:lsdException w:name="Table Web 1" w:semiHidden="1" w:unhideWhenUsed="1"/>
     <w:lsdException w:name="Table Web 2" w:semiHidden="1" w:unhideWhenUsed="1"/>
+    <w:lsdException w:name="Table Web 3" w:semiHidden="1" w:unhideWhenUsed="1"/>
     <w:lsdException w:name="Balloon Text" w:semiHidden="1" w:unhideWhenUsed="1"/>
     <w:lsdException w:name="Table Grid" w:uiPriority="39"/>
+    <w:lsdException w:name="Table Theme" w:semiHidden="1" w:unhideWhenUsed="1"/>
     <w:lsdException w:name="Placeholder Text" w:semiHidden="1"/>
     <w:lsdException w:name="No Spacing" w:uiPriority="1" w:qFormat="1"/>
     <w:lsdException w:name="Light Shading" w:uiPriority="60"/>
@@ -1005,8 +1700,8 @@
     <w:lsdException w:name="Subtle Reference" w:uiPriority="31" w:qFormat="1"/>
     <w:lsdException w:name="Intense Reference" w:uiPriority="32" w:qFormat="1"/>
     <w:lsdException w:name="Book Title" w:uiPriority="33" w:qFormat="1"/>
-    <w:lsdException w:name="Bibliography" w:uiPriority="37" w:semiHidden="1" w:unhideWhenUsed="1"/>
-    <w:lsdException w:name="TOC Heading" w:uiPriority="39" w:semiHidden="1" w:unhideWhenUsed="1" w:qFormat="1"/>
+    <w:lsdException w:name="Bibliography" w:semiHidden="1" w:uiPriority="37" w:unhideWhenUsed="1"/>
+    <w:lsdException w:name="TOC Heading" w:semiHidden="1" w:uiPriority="39" w:unhideWhenUsed="1" w:qFormat="1"/>
     <w:lsdException w:name="Plain Table 1" w:uiPriority="41"/>
     <w:lsdException w:name="Plain Table 2" w:uiPriority="42"/>
     <w:lsdException w:name="Plain Table 3" w:uiPriority="43"/>
@@ -1117,96 +1812,21 @@
     <w:lsdException w:name="Unresolved Mention" w:semiHidden="1" w:unhideWhenUsed="1"/>
     <w:lsdException w:name="Smart Link" w:semiHidden="1" w:unhideWhenUsed="1"/>
   </w:latentStyles>
-  <w:style w:type="paragraph" w:styleId="Normal" w:default="1">
+  <w:style w:type="paragraph" w:default="1" w:styleId="Normal">
     <w:name w:val="Normal"/>
     <w:qFormat/>
     <w:pPr>
-      <w:widowControl/>
-      <w:bidi w:val="0"/>
-      <w:spacing w:lineRule="auto" w:line="259" w:before="0" w:after="160"/>
-      <w:jc w:val="left"/>
+      <w:spacing w:after="160" w:line="259" w:lineRule="auto"/>
     </w:pPr>
     <w:rPr>
-      <w:rFonts w:ascii="Calibri" w:hAnsi="Calibri" w:eastAsia="Calibri" w:cs="" w:asciiTheme="minorHAnsi" w:cstheme="minorBidi" w:eastAsiaTheme="minorHAnsi" w:hAnsiTheme="minorHAnsi"/>
-      <w:color w:val="auto"/>
-      <w:kern w:val="0"/>
       <w:sz w:val="22"/>
-      <w:szCs w:val="22"/>
-      <w:lang w:val="en-IN" w:eastAsia="en-US" w:bidi="ar-SA"/>
     </w:rPr>
   </w:style>
-  <w:style w:type="character" w:styleId="DefaultParagraphFont" w:default="1">
+  <w:style w:type="character" w:default="1" w:styleId="DefaultParagraphFont">
     <w:name w:val="Default Paragraph Font"/>
     <w:uiPriority w:val="1"/>
     <w:semiHidden/>
     <w:unhideWhenUsed/>
-    <w:qFormat/>
-    <w:rPr/>
-  </w:style>
-  <w:style w:type="paragraph" w:styleId="Heading">
-    <w:name w:val="Heading"/>
-    <w:basedOn w:val="Normal"/>
-    <w:next w:val="TextBody"/>
-    <w:qFormat/>
-    <w:pPr>
-      <w:keepNext w:val="true"/>
-      <w:spacing w:before="240" w:after="120"/>
-    </w:pPr>
-    <w:rPr>
-      <w:rFonts w:ascii="Liberation Sans" w:hAnsi="Liberation Sans" w:eastAsia="Noto Sans CJK SC" w:cs="Lohit Devanagari"/>
-      <w:sz w:val="28"/>
-      <w:szCs w:val="28"/>
-    </w:rPr>
-  </w:style>
-  <w:style w:type="paragraph" w:styleId="TextBody">
-    <w:name w:val="Body Text"/>
-    <w:basedOn w:val="Normal"/>
-    <w:pPr>
-      <w:spacing w:lineRule="auto" w:line="276" w:before="0" w:after="140"/>
-    </w:pPr>
-    <w:rPr/>
-  </w:style>
-  <w:style w:type="paragraph" w:styleId="List">
-    <w:name w:val="List"/>
-    <w:basedOn w:val="TextBody"/>
-    <w:pPr/>
-    <w:rPr>
-      <w:rFonts w:cs="Lohit Devanagari"/>
-    </w:rPr>
-  </w:style>
-  <w:style w:type="paragraph" w:styleId="Caption">
-    <w:name w:val="Caption"/>
-    <w:basedOn w:val="Normal"/>
-    <w:qFormat/>
-    <w:pPr>
-      <w:suppressLineNumbers/>
-      <w:spacing w:before="120" w:after="120"/>
-    </w:pPr>
-    <w:rPr>
-      <w:rFonts w:cs="Lohit Devanagari"/>
-      <w:i/>
-      <w:iCs/>
-      <w:sz w:val="24"/>
-      <w:szCs w:val="24"/>
-    </w:rPr>
-  </w:style>
-  <w:style w:type="paragraph" w:styleId="Index">
-    <w:name w:val="Index"/>
-    <w:basedOn w:val="Normal"/>
-    <w:qFormat/>
-    <w:pPr>
-      <w:suppressLineNumbers/>
-    </w:pPr>
-    <w:rPr>
-      <w:rFonts w:cs="Lohit Devanagari"/>
-    </w:rPr>
-  </w:style>
-  <w:style w:type="numbering" w:styleId="NoList" w:default="1">
-    <w:name w:val="No List"/>
-    <w:uiPriority w:val="99"/>
-    <w:semiHidden/>
-    <w:unhideWhenUsed/>
-    <w:qFormat/>
   </w:style>
   <w:style w:type="table" w:default="1" w:styleId="TableNormal">
     <w:name w:val="Normal Table"/>
@@ -1222,6 +1842,129 @@
         <w:right w:w="108" w:type="dxa"/>
       </w:tblCellMar>
     </w:tblPr>
+  </w:style>
+  <w:style w:type="numbering" w:default="1" w:styleId="NoList">
+    <w:name w:val="No List"/>
+    <w:uiPriority w:val="99"/>
+    <w:semiHidden/>
+    <w:unhideWhenUsed/>
+  </w:style>
+  <w:style w:type="paragraph" w:customStyle="1" w:styleId="Heading">
+    <w:name w:val="Heading"/>
+    <w:basedOn w:val="Normal"/>
+    <w:next w:val="BodyText"/>
+    <w:qFormat/>
+    <w:pPr>
+      <w:keepNext/>
+      <w:spacing w:before="240" w:after="120"/>
+    </w:pPr>
+    <w:rPr>
+      <w:rFonts w:ascii="Liberation Sans" w:eastAsia="Noto Sans CJK SC" w:hAnsi="Liberation Sans" w:cs="Lohit Devanagari"/>
+      <w:sz w:val="28"/>
+      <w:szCs w:val="28"/>
+    </w:rPr>
+  </w:style>
+  <w:style w:type="paragraph" w:styleId="BodyText">
+    <w:name w:val="Body Text"/>
+    <w:basedOn w:val="Normal"/>
+    <w:pPr>
+      <w:spacing w:after="140" w:line="276" w:lineRule="auto"/>
+    </w:pPr>
+  </w:style>
+  <w:style w:type="paragraph" w:styleId="List">
+    <w:name w:val="List"/>
+    <w:basedOn w:val="BodyText"/>
+    <w:rPr>
+      <w:rFonts w:cs="Lohit Devanagari"/>
+    </w:rPr>
+  </w:style>
+  <w:style w:type="paragraph" w:styleId="Caption">
+    <w:name w:val="caption"/>
+    <w:basedOn w:val="Normal"/>
+    <w:qFormat/>
+    <w:pPr>
+      <w:suppressLineNumbers/>
+      <w:spacing w:before="120" w:after="120"/>
+    </w:pPr>
+    <w:rPr>
+      <w:rFonts w:cs="Lohit Devanagari"/>
+      <w:i/>
+      <w:iCs/>
+      <w:sz w:val="24"/>
+      <w:szCs w:val="24"/>
+    </w:rPr>
+  </w:style>
+  <w:style w:type="paragraph" w:customStyle="1" w:styleId="Index">
+    <w:name w:val="Index"/>
+    <w:basedOn w:val="Normal"/>
+    <w:qFormat/>
+    <w:pPr>
+      <w:suppressLineNumbers/>
+    </w:pPr>
+    <w:rPr>
+      <w:rFonts w:cs="Lohit Devanagari"/>
+    </w:rPr>
+  </w:style>
+  <w:style w:type="paragraph" w:styleId="ListParagraph">
+    <w:name w:val="List Paragraph"/>
+    <w:basedOn w:val="Normal"/>
+    <w:uiPriority w:val="34"/>
+    <w:qFormat/>
+    <w:rsid w:val="005B17DC"/>
+    <w:pPr>
+      <w:ind w:left="720"/>
+      <w:contextualSpacing/>
+    </w:pPr>
+  </w:style>
+  <w:style w:type="paragraph" w:styleId="Header">
+    <w:name w:val="header"/>
+    <w:basedOn w:val="Normal"/>
+    <w:link w:val="HeaderChar"/>
+    <w:uiPriority w:val="99"/>
+    <w:unhideWhenUsed/>
+    <w:rsid w:val="005B17DC"/>
+    <w:pPr>
+      <w:tabs>
+        <w:tab w:val="center" w:pos="4513"/>
+        <w:tab w:val="right" w:pos="9026"/>
+      </w:tabs>
+      <w:spacing w:after="0" w:line="240" w:lineRule="auto"/>
+    </w:pPr>
+  </w:style>
+  <w:style w:type="character" w:customStyle="1" w:styleId="HeaderChar">
+    <w:name w:val="Header Char"/>
+    <w:basedOn w:val="DefaultParagraphFont"/>
+    <w:link w:val="Header"/>
+    <w:uiPriority w:val="99"/>
+    <w:rsid w:val="005B17DC"/>
+    <w:rPr>
+      <w:sz w:val="22"/>
+    </w:rPr>
+  </w:style>
+  <w:style w:type="paragraph" w:styleId="Footer">
+    <w:name w:val="footer"/>
+    <w:basedOn w:val="Normal"/>
+    <w:link w:val="FooterChar"/>
+    <w:uiPriority w:val="99"/>
+    <w:unhideWhenUsed/>
+    <w:rsid w:val="005B17DC"/>
+    <w:pPr>
+      <w:tabs>
+        <w:tab w:val="center" w:pos="4513"/>
+        <w:tab w:val="right" w:pos="9026"/>
+      </w:tabs>
+      <w:spacing w:after="0" w:line="240" w:lineRule="auto"/>
+    </w:pPr>
+  </w:style>
+  <w:style w:type="character" w:customStyle="1" w:styleId="FooterChar">
+    <w:name w:val="Footer Char"/>
+    <w:basedOn w:val="DefaultParagraphFont"/>
+    <w:link w:val="Footer"/>
+    <w:uiPriority w:val="99"/>
+    <w:rsid w:val="005B17DC"/>
+    <w:rPr>
+      <w:sz w:val="22"/>
+    </w:rPr>
   </w:style>
 </w:styles>
 </file>

</xml_diff>